<commit_message>
Update Progreso de requerimientos.docx
</commit_message>
<xml_diff>
--- a/Progreso de requerimientos.docx
+++ b/Progreso de requerimientos.docx
@@ -958,18 +958,13 @@
       </w:r>
     </w:p>
     <w:p/>
+    <w:p/>
     <w:p>
       <w:pPr>
         <w:rPr>
           <w:highlight w:val="cyan"/>
         </w:rPr>
       </w:pPr>
-      <w:r>
-        <w:rPr>
-          <w:highlight w:val="cyan"/>
-        </w:rPr>
-        <w:br w:type="page"/>
-      </w:r>
     </w:p>
     <w:p>
       <w:pPr>
@@ -983,7 +978,6 @@
           <w:b/>
           <w:bCs/>
         </w:rPr>
-        <w:lastRenderedPageBreak/>
         <w:t xml:space="preserve">Convenciones </w:t>
       </w:r>
     </w:p>
@@ -1627,6 +1621,14 @@
             <w:pPr>
               <w:spacing w:after="60" w:line="240" w:lineRule="auto"/>
             </w:pPr>
+            <w:r>
+              <w:t xml:space="preserve">Falta </w:t>
+            </w:r>
+            <w:proofErr w:type="spellStart"/>
+            <w:r>
+              <w:t>header</w:t>
+            </w:r>
+            <w:proofErr w:type="spellEnd"/>
           </w:p>
         </w:tc>
       </w:tr>
@@ -1807,6 +1809,7 @@
               <w:spacing w:after="60" w:line="240" w:lineRule="auto"/>
             </w:pPr>
             <w:r>
+              <w:lastRenderedPageBreak/>
               <w:t>RF-004 Actualizar datos personales</w:t>
             </w:r>
           </w:p>
@@ -1856,19 +1859,7 @@
               <w:rPr>
                 <w:rFonts w:ascii="Segoe UI Emoji" w:hAnsi="Segoe UI Emoji" w:cs="Segoe UI Emoji"/>
               </w:rPr>
-              <w:t>🧱</w:t>
-            </w:r>
-            <w:r>
-              <w:rPr>
-                <w:rFonts w:ascii="Segoe UI Emoji" w:hAnsi="Segoe UI Emoji" w:cs="Segoe UI Emoji"/>
-              </w:rPr>
-              <w:t xml:space="preserve"> </w:t>
-            </w:r>
-            <w:r>
-              <w:rPr>
-                <w:rFonts w:ascii="Segoe UI Emoji" w:hAnsi="Segoe UI Emoji" w:cs="Segoe UI Emoji"/>
-              </w:rPr>
-              <w:t>❌</w:t>
+              <w:t xml:space="preserve">🧱 </w:t>
             </w:r>
           </w:p>
         </w:tc>
@@ -2302,22 +2293,14 @@
             <w:pPr>
               <w:spacing w:after="60" w:line="240" w:lineRule="auto"/>
             </w:pPr>
+            <w:r>
+              <w:t xml:space="preserve">Falta </w:t>
+            </w:r>
             <w:proofErr w:type="spellStart"/>
             <w:r>
-              <w:t>Html</w:t>
+              <w:t>header</w:t>
             </w:r>
             <w:proofErr w:type="spellEnd"/>
-            <w:r>
-              <w:t xml:space="preserve"> </w:t>
-            </w:r>
-            <w:proofErr w:type="spellStart"/>
-            <w:r>
-              <w:t>main</w:t>
-            </w:r>
-            <w:proofErr w:type="spellEnd"/>
-            <w:r>
-              <w:t xml:space="preserve"> listo</w:t>
-            </w:r>
           </w:p>
         </w:tc>
       </w:tr>
@@ -2398,22 +2381,14 @@
             <w:pPr>
               <w:spacing w:after="60" w:line="240" w:lineRule="auto"/>
             </w:pPr>
+            <w:r>
+              <w:t xml:space="preserve">Falta </w:t>
+            </w:r>
             <w:proofErr w:type="spellStart"/>
             <w:r>
-              <w:t>Html</w:t>
+              <w:t>header</w:t>
             </w:r>
             <w:proofErr w:type="spellEnd"/>
-            <w:r>
-              <w:t xml:space="preserve"> </w:t>
-            </w:r>
-            <w:proofErr w:type="spellStart"/>
-            <w:r>
-              <w:t>main</w:t>
-            </w:r>
-            <w:proofErr w:type="spellEnd"/>
-            <w:r>
-              <w:t xml:space="preserve"> listo</w:t>
-            </w:r>
           </w:p>
         </w:tc>
       </w:tr>
@@ -2494,22 +2469,14 @@
             <w:pPr>
               <w:spacing w:after="60" w:line="240" w:lineRule="auto"/>
             </w:pPr>
+            <w:r>
+              <w:t xml:space="preserve">Falta </w:t>
+            </w:r>
             <w:proofErr w:type="spellStart"/>
             <w:r>
-              <w:t>Html</w:t>
+              <w:t>header</w:t>
             </w:r>
             <w:proofErr w:type="spellEnd"/>
-            <w:r>
-              <w:t xml:space="preserve"> </w:t>
-            </w:r>
-            <w:proofErr w:type="spellStart"/>
-            <w:r>
-              <w:t>main</w:t>
-            </w:r>
-            <w:proofErr w:type="spellEnd"/>
-            <w:r>
-              <w:t xml:space="preserve"> listo</w:t>
-            </w:r>
           </w:p>
         </w:tc>
       </w:tr>
@@ -2528,7 +2495,6 @@
               <w:spacing w:after="60" w:line="240" w:lineRule="auto"/>
             </w:pPr>
             <w:r>
-              <w:lastRenderedPageBreak/>
               <w:t>RF-010 Modificar tamaño de gema</w:t>
             </w:r>
           </w:p>
@@ -2591,22 +2557,14 @@
             <w:pPr>
               <w:spacing w:after="60" w:line="240" w:lineRule="auto"/>
             </w:pPr>
+            <w:r>
+              <w:t xml:space="preserve">Falta </w:t>
+            </w:r>
             <w:proofErr w:type="spellStart"/>
             <w:r>
-              <w:t>Html</w:t>
+              <w:t>header</w:t>
             </w:r>
             <w:proofErr w:type="spellEnd"/>
-            <w:r>
-              <w:t xml:space="preserve"> </w:t>
-            </w:r>
-            <w:proofErr w:type="spellStart"/>
-            <w:r>
-              <w:t>main</w:t>
-            </w:r>
-            <w:proofErr w:type="spellEnd"/>
-            <w:r>
-              <w:t xml:space="preserve"> listo</w:t>
-            </w:r>
           </w:p>
         </w:tc>
       </w:tr>
@@ -2687,22 +2645,14 @@
             <w:pPr>
               <w:spacing w:after="60" w:line="240" w:lineRule="auto"/>
             </w:pPr>
+            <w:r>
+              <w:t xml:space="preserve">Falta </w:t>
+            </w:r>
             <w:proofErr w:type="spellStart"/>
             <w:r>
-              <w:t>Html</w:t>
+              <w:t>header</w:t>
             </w:r>
             <w:proofErr w:type="spellEnd"/>
-            <w:r>
-              <w:t xml:space="preserve"> </w:t>
-            </w:r>
-            <w:proofErr w:type="spellStart"/>
-            <w:r>
-              <w:t>main</w:t>
-            </w:r>
-            <w:proofErr w:type="spellEnd"/>
-            <w:r>
-              <w:t xml:space="preserve"> listo</w:t>
-            </w:r>
           </w:p>
         </w:tc>
       </w:tr>
@@ -2783,22 +2733,14 @@
             <w:pPr>
               <w:spacing w:after="60" w:line="240" w:lineRule="auto"/>
             </w:pPr>
+            <w:r>
+              <w:t xml:space="preserve">Falta </w:t>
+            </w:r>
             <w:proofErr w:type="spellStart"/>
             <w:r>
-              <w:t>Html</w:t>
+              <w:t>header</w:t>
             </w:r>
             <w:proofErr w:type="spellEnd"/>
-            <w:r>
-              <w:t xml:space="preserve"> </w:t>
-            </w:r>
-            <w:proofErr w:type="spellStart"/>
-            <w:r>
-              <w:t>main</w:t>
-            </w:r>
-            <w:proofErr w:type="spellEnd"/>
-            <w:r>
-              <w:t xml:space="preserve"> listo</w:t>
-            </w:r>
           </w:p>
         </w:tc>
       </w:tr>
@@ -3044,6 +2986,14 @@
             <w:pPr>
               <w:spacing w:after="60" w:line="240" w:lineRule="auto"/>
             </w:pPr>
+            <w:r>
+              <w:t xml:space="preserve">Falta </w:t>
+            </w:r>
+            <w:proofErr w:type="spellStart"/>
+            <w:r>
+              <w:t>header</w:t>
+            </w:r>
+            <w:proofErr w:type="spellEnd"/>
           </w:p>
         </w:tc>
       </w:tr>
@@ -3125,6 +3075,14 @@
             <w:pPr>
               <w:spacing w:after="60" w:line="240" w:lineRule="auto"/>
             </w:pPr>
+            <w:r>
+              <w:t xml:space="preserve">Falta </w:t>
+            </w:r>
+            <w:proofErr w:type="spellStart"/>
+            <w:r>
+              <w:t>header</w:t>
+            </w:r>
+            <w:proofErr w:type="spellEnd"/>
           </w:p>
         </w:tc>
       </w:tr>
@@ -3206,6 +3164,14 @@
             <w:pPr>
               <w:spacing w:after="60" w:line="240" w:lineRule="auto"/>
             </w:pPr>
+            <w:r>
+              <w:t xml:space="preserve">Falta </w:t>
+            </w:r>
+            <w:proofErr w:type="spellStart"/>
+            <w:r>
+              <w:t>header</w:t>
+            </w:r>
+            <w:proofErr w:type="spellEnd"/>
           </w:p>
         </w:tc>
       </w:tr>
@@ -3300,6 +3266,7 @@
                 <w:b/>
                 <w:bCs/>
               </w:rPr>
+              <w:lastRenderedPageBreak/>
               <w:t>Requerimiento</w:t>
             </w:r>
           </w:p>
@@ -3823,7 +3790,6 @@
           <w:b/>
           <w:bCs/>
         </w:rPr>
-        <w:lastRenderedPageBreak/>
         <w:t>3.5 Módulo: Catálogo / Portafolio de Inspiración</w:t>
       </w:r>
     </w:p>
@@ -4031,7 +3997,7 @@
               <w:rPr>
                 <w:rFonts w:ascii="Segoe UI Emoji" w:hAnsi="Segoe UI Emoji" w:cs="Segoe UI Emoji"/>
               </w:rPr>
-              <w:t>🎨</w:t>
+              <w:t>❌</w:t>
             </w:r>
           </w:p>
         </w:tc>
@@ -4112,7 +4078,7 @@
               <w:rPr>
                 <w:rFonts w:ascii="Segoe UI Emoji" w:hAnsi="Segoe UI Emoji" w:cs="Segoe UI Emoji"/>
               </w:rPr>
-              <w:t>🎨</w:t>
+              <w:t>❌</w:t>
             </w:r>
           </w:p>
         </w:tc>
@@ -4973,6 +4939,7 @@
               <w:spacing w:after="60" w:line="240" w:lineRule="auto"/>
             </w:pPr>
             <w:r>
+              <w:lastRenderedPageBreak/>
               <w:t>RF-029 Consultar historial de pedidos</w:t>
             </w:r>
           </w:p>
@@ -5337,9 +5304,6 @@
             <w:pPr>
               <w:spacing w:after="60" w:line="240" w:lineRule="auto"/>
             </w:pPr>
-            <w:r>
-              <w:t>Camila</w:t>
-            </w:r>
           </w:p>
         </w:tc>
         <w:tc>
@@ -5357,7 +5321,7 @@
               <w:rPr>
                 <w:rFonts w:ascii="Segoe UI Emoji" w:hAnsi="Segoe UI Emoji" w:cs="Segoe UI Emoji"/>
               </w:rPr>
-              <w:t>🧱</w:t>
+              <w:t>❌</w:t>
             </w:r>
           </w:p>
         </w:tc>
@@ -5426,9 +5390,6 @@
             <w:pPr>
               <w:spacing w:after="60" w:line="240" w:lineRule="auto"/>
             </w:pPr>
-            <w:r>
-              <w:t>Camila</w:t>
-            </w:r>
           </w:p>
         </w:tc>
         <w:tc>
@@ -5446,7 +5407,7 @@
               <w:rPr>
                 <w:rFonts w:ascii="Segoe UI Emoji" w:hAnsi="Segoe UI Emoji" w:cs="Segoe UI Emoji"/>
               </w:rPr>
-              <w:t>🧱</w:t>
+              <w:t>❌</w:t>
             </w:r>
           </w:p>
         </w:tc>
@@ -5676,9 +5637,6 @@
             <w:pPr>
               <w:spacing w:after="60" w:line="240" w:lineRule="auto"/>
             </w:pPr>
-            <w:r>
-              <w:t>Julián</w:t>
-            </w:r>
           </w:p>
         </w:tc>
         <w:tc>
@@ -5762,9 +5720,6 @@
             <w:pPr>
               <w:spacing w:after="60" w:line="240" w:lineRule="auto"/>
             </w:pPr>
-            <w:r>
-              <w:t>Julián</w:t>
-            </w:r>
           </w:p>
         </w:tc>
         <w:tc>
@@ -5848,9 +5803,6 @@
             <w:pPr>
               <w:spacing w:after="60" w:line="240" w:lineRule="auto"/>
             </w:pPr>
-            <w:r>
-              <w:t>Julián</w:t>
-            </w:r>
           </w:p>
         </w:tc>
         <w:tc>
@@ -5934,9 +5886,6 @@
             <w:pPr>
               <w:spacing w:after="60" w:line="240" w:lineRule="auto"/>
             </w:pPr>
-            <w:r>
-              <w:t>Julián</w:t>
-            </w:r>
           </w:p>
         </w:tc>
         <w:tc>

</xml_diff>